<commit_message>
Outline Ch3 part 1
</commit_message>
<xml_diff>
--- a/eBPF Info and Documents/Textbooks/Static Program Analysis Book Outline.docx
+++ b/eBPF Info and Documents/Textbooks/Static Program Analysis Book Outline.docx
@@ -16,10 +16,7 @@
         </w:numPr>
       </w:pPr>
       <w:r>
-        <w:t>Chapter 1</w:t>
-      </w:r>
-      <w:r>
-        <w:t xml:space="preserve"> </w:t>
+        <w:t xml:space="preserve">Chapter 1 </w:t>
       </w:r>
       <w:r>
         <w:sym w:font="Wingdings" w:char="F0E0"/>
@@ -265,10 +262,7 @@
         </w:numPr>
       </w:pPr>
       <w:r>
-        <w:t>Chapter 2</w:t>
-      </w:r>
-      <w:r>
-        <w:t xml:space="preserve"> </w:t>
+        <w:t xml:space="preserve">Chapter 2 </w:t>
       </w:r>
       <w:r>
         <w:sym w:font="Wingdings" w:char="F0E0"/>
@@ -629,7 +623,15 @@
         </w:numPr>
       </w:pPr>
       <w:r>
-        <w:t>Will only be covering type analysis for upcoming thurs meeting (6/4), revisit this bullet on future chapters</w:t>
+        <w:t xml:space="preserve">Will only be covering type analysis for upcoming </w:t>
+      </w:r>
+      <w:proofErr w:type="spellStart"/>
+      <w:r>
+        <w:t>thurs</w:t>
+      </w:r>
+      <w:proofErr w:type="spellEnd"/>
+      <w:r>
+        <w:t xml:space="preserve"> meeting (6/4), revisit this bullet on future chapters</w:t>
       </w:r>
     </w:p>
     <w:p>
@@ -689,7 +691,15 @@
         </w:numPr>
       </w:pPr>
       <w:r>
-        <w:t>Multiple function cfg’s in ch8/9</w:t>
+        <w:t xml:space="preserve">Multiple function </w:t>
+      </w:r>
+      <w:proofErr w:type="spellStart"/>
+      <w:r>
+        <w:t>cfg’s</w:t>
+      </w:r>
+      <w:proofErr w:type="spellEnd"/>
+      <w:r>
+        <w:t xml:space="preserve"> in ch8/9</w:t>
       </w:r>
     </w:p>
     <w:p>
@@ -757,6 +767,18 @@
       <w:pPr>
         <w:pStyle w:val="ListParagraph"/>
         <w:numPr>
+          <w:ilvl w:val="3"/>
+          <w:numId w:val="1"/>
+        </w:numPr>
+      </w:pPr>
+      <w:r>
+        <w:t>Oh hey, look at that, exercise 3.18 mentions the lack of bools</w:t>
+      </w:r>
+    </w:p>
+    <w:p>
+      <w:pPr>
+        <w:pStyle w:val="ListParagraph"/>
+        <w:numPr>
           <w:ilvl w:val="2"/>
           <w:numId w:val="1"/>
         </w:numPr>
@@ -1002,16 +1024,700 @@
         </w:numPr>
       </w:pPr>
       <w:r>
-        <w:t>Chapter 3</w:t>
+        <w:t xml:space="preserve">Chapter 3 </w:t>
+      </w:r>
+      <w:r>
+        <w:sym w:font="Wingdings" w:char="F0E0"/>
+      </w:r>
+      <w:r>
+        <w:t xml:space="preserve"> Type Analysis</w:t>
+      </w:r>
+    </w:p>
+    <w:p>
+      <w:pPr>
+        <w:pStyle w:val="ListParagraph"/>
+        <w:numPr>
+          <w:ilvl w:val="1"/>
+          <w:numId w:val="1"/>
+        </w:numPr>
+      </w:pPr>
+      <w:r>
+        <w:t>Main Idea</w:t>
+      </w:r>
+    </w:p>
+    <w:p>
+      <w:pPr>
+        <w:pStyle w:val="ListParagraph"/>
+        <w:numPr>
+          <w:ilvl w:val="2"/>
+          <w:numId w:val="1"/>
+        </w:numPr>
+      </w:pPr>
+      <w:r>
+        <w:t>Useful approximation tool to allow for basic correctness checking in a program</w:t>
+      </w:r>
+    </w:p>
+    <w:p>
+      <w:pPr>
+        <w:pStyle w:val="ListParagraph"/>
+        <w:numPr>
+          <w:ilvl w:val="2"/>
+          <w:numId w:val="1"/>
+        </w:numPr>
+      </w:pPr>
+      <w:r>
+        <w:t>Construction of type constraints serves as a conservative approximation for checking a program for type errors as defined in the base language</w:t>
+      </w:r>
+    </w:p>
+    <w:p>
+      <w:pPr>
+        <w:pStyle w:val="ListParagraph"/>
+        <w:numPr>
+          <w:ilvl w:val="1"/>
+          <w:numId w:val="1"/>
+        </w:numPr>
+      </w:pPr>
+      <w:r>
+        <w:t>Section Ideas</w:t>
+      </w:r>
+      <w:r>
+        <w:tab/>
+      </w:r>
+    </w:p>
+    <w:p>
+      <w:pPr>
+        <w:pStyle w:val="ListParagraph"/>
+        <w:numPr>
+          <w:ilvl w:val="2"/>
+          <w:numId w:val="1"/>
+        </w:numPr>
+      </w:pPr>
+      <w:r>
+        <w:t>Main Types in TIP</w:t>
+      </w:r>
+    </w:p>
+    <w:p>
+      <w:pPr>
+        <w:pStyle w:val="ListParagraph"/>
+        <w:numPr>
+          <w:ilvl w:val="3"/>
+          <w:numId w:val="1"/>
+        </w:numPr>
+      </w:pPr>
+      <w:r>
+        <w:t>Int, pointer, function</w:t>
+      </w:r>
+    </w:p>
+    <w:p>
+      <w:pPr>
+        <w:pStyle w:val="ListParagraph"/>
+        <w:numPr>
+          <w:ilvl w:val="4"/>
+          <w:numId w:val="1"/>
+        </w:numPr>
+      </w:pPr>
+      <w:r>
+        <w:t>Function is defined as collection of types for params outputting a single type</w:t>
+      </w:r>
+    </w:p>
+    <w:p>
+      <w:pPr>
+        <w:pStyle w:val="ListParagraph"/>
+        <w:numPr>
+          <w:ilvl w:val="3"/>
+          <w:numId w:val="1"/>
+        </w:numPr>
+      </w:pPr>
+      <w:r>
+        <w:t>Free type variables alpha, which are the most general representation of a var which has a non-required type</w:t>
+      </w:r>
+    </w:p>
+    <w:p>
+      <w:pPr>
+        <w:pStyle w:val="ListParagraph"/>
+        <w:numPr>
+          <w:ilvl w:val="2"/>
+          <w:numId w:val="1"/>
+        </w:numPr>
+      </w:pPr>
+    </w:p>
+    <w:p>
+      <w:pPr>
+        <w:pStyle w:val="ListParagraph"/>
+        <w:numPr>
+          <w:ilvl w:val="1"/>
+          <w:numId w:val="1"/>
+        </w:numPr>
+      </w:pPr>
+      <w:r>
+        <w:t>Examples for Mastery</w:t>
+      </w:r>
+    </w:p>
+    <w:p>
+      <w:pPr>
+        <w:pStyle w:val="ListParagraph"/>
+        <w:numPr>
+          <w:ilvl w:val="2"/>
+          <w:numId w:val="1"/>
+        </w:numPr>
+      </w:pPr>
+      <w:r>
+        <w:t>Ex 3.5</w:t>
+      </w:r>
+    </w:p>
+    <w:p>
+      <w:pPr>
+        <w:pStyle w:val="ListParagraph"/>
+        <w:numPr>
+          <w:ilvl w:val="3"/>
+          <w:numId w:val="1"/>
+        </w:numPr>
+      </w:pPr>
+      <w:r>
+        <w:t>((int)</w:t>
+      </w:r>
+      <w:r>
+        <w:sym w:font="Wingdings" w:char="F0E0"/>
+      </w:r>
+      <w:r>
+        <w:t xml:space="preserve">int) </w:t>
+      </w:r>
+      <w:r>
+        <w:sym w:font="Wingdings" w:char="F0E0"/>
+      </w:r>
+      <w:r>
+        <w:t xml:space="preserve"> (   (</w:t>
+      </w:r>
+      <w:proofErr w:type="spellStart"/>
+      <w:r>
+        <w:t>int,int</w:t>
+      </w:r>
+      <w:proofErr w:type="spellEnd"/>
+      <w:r>
+        <w:t>)</w:t>
+      </w:r>
+      <w:r>
+        <w:sym w:font="Wingdings" w:char="F0E0"/>
+      </w:r>
+      <w:r>
+        <w:t>int  )</w:t>
+      </w:r>
+    </w:p>
+    <w:p>
+      <w:pPr>
+        <w:pStyle w:val="ListParagraph"/>
+        <w:numPr>
+          <w:ilvl w:val="3"/>
+          <w:numId w:val="1"/>
+        </w:numPr>
+      </w:pPr>
+      <w:r>
+        <w:t>Function which takes in param (int)</w:t>
+      </w:r>
+      <w:r>
+        <w:sym w:font="Wingdings" w:char="F0E0"/>
+      </w:r>
+      <w:r>
+        <w:t xml:space="preserve"> int</w:t>
+      </w:r>
+    </w:p>
+    <w:p>
+      <w:pPr>
+        <w:pStyle w:val="ListParagraph"/>
+        <w:numPr>
+          <w:ilvl w:val="4"/>
+          <w:numId w:val="1"/>
+        </w:numPr>
+      </w:pPr>
+      <w:r>
+        <w:t>Let the input param be of the form f(x) = y</w:t>
+      </w:r>
+    </w:p>
+    <w:p>
+      <w:pPr>
+        <w:pStyle w:val="ListParagraph"/>
+        <w:numPr>
+          <w:ilvl w:val="3"/>
+          <w:numId w:val="1"/>
+        </w:numPr>
+      </w:pPr>
+      <w:r>
+        <w:t>Outputs value ( (</w:t>
+      </w:r>
+      <w:proofErr w:type="spellStart"/>
+      <w:r>
+        <w:t>int,int</w:t>
+      </w:r>
+      <w:proofErr w:type="spellEnd"/>
+      <w:r>
+        <w:t>)</w:t>
+      </w:r>
+      <w:r>
+        <w:sym w:font="Wingdings" w:char="F0E0"/>
+      </w:r>
+      <w:r>
+        <w:t>int)</w:t>
+      </w:r>
+    </w:p>
+    <w:p>
+      <w:pPr>
+        <w:pStyle w:val="ListParagraph"/>
+        <w:numPr>
+          <w:ilvl w:val="4"/>
+          <w:numId w:val="1"/>
+        </w:numPr>
+      </w:pPr>
+      <w:r>
+        <w:lastRenderedPageBreak/>
+        <w:t>The output would be of the form  R(</w:t>
+      </w:r>
+      <w:proofErr w:type="spellStart"/>
+      <w:r>
+        <w:t>y,y</w:t>
+      </w:r>
+      <w:proofErr w:type="spellEnd"/>
+      <w:r>
+        <w:t>) = z</w:t>
+      </w:r>
+    </w:p>
+    <w:p>
+      <w:pPr>
+        <w:pStyle w:val="ListParagraph"/>
+        <w:numPr>
+          <w:ilvl w:val="3"/>
+          <w:numId w:val="1"/>
+        </w:numPr>
+      </w:pPr>
+      <w:r>
+        <w:t xml:space="preserve">Overall function would be Q(f(x)) = Z where </w:t>
+      </w:r>
+    </w:p>
+    <w:p>
+      <w:pPr>
+        <w:pStyle w:val="ListParagraph"/>
+        <w:numPr>
+          <w:ilvl w:val="4"/>
+          <w:numId w:val="1"/>
+        </w:numPr>
+      </w:pPr>
+      <w:r>
+        <w:t xml:space="preserve">q is defined as </w:t>
+      </w:r>
+    </w:p>
+    <w:p>
+      <w:pPr>
+        <w:pStyle w:val="ListParagraph"/>
+        <w:numPr>
+          <w:ilvl w:val="5"/>
+          <w:numId w:val="1"/>
+        </w:numPr>
+      </w:pPr>
+      <w:r>
+        <w:t>q (f (x)) = return R(f(x),f(x))</w:t>
+      </w:r>
+    </w:p>
+    <w:p>
+      <w:pPr>
+        <w:pStyle w:val="ListParagraph"/>
+        <w:numPr>
+          <w:ilvl w:val="4"/>
+          <w:numId w:val="1"/>
+        </w:numPr>
+      </w:pPr>
+      <w:r>
+        <w:t xml:space="preserve">r is defined as </w:t>
+      </w:r>
+    </w:p>
+    <w:p>
+      <w:pPr>
+        <w:pStyle w:val="ListParagraph"/>
+        <w:numPr>
+          <w:ilvl w:val="5"/>
+          <w:numId w:val="1"/>
+        </w:numPr>
+      </w:pPr>
+      <w:r>
+        <w:t>r(w(v),s(t)) = return w(v)+s(t)</w:t>
+      </w:r>
+    </w:p>
+    <w:p>
+      <w:pPr>
+        <w:pStyle w:val="ListParagraph"/>
+        <w:numPr>
+          <w:ilvl w:val="1"/>
+          <w:numId w:val="1"/>
+        </w:numPr>
+      </w:pPr>
+      <w:r>
+        <w:t>Remaining Questions about Material</w:t>
+      </w:r>
+    </w:p>
+    <w:p>
+      <w:pPr>
+        <w:pStyle w:val="ListParagraph"/>
+        <w:numPr>
+          <w:ilvl w:val="2"/>
+          <w:numId w:val="1"/>
+        </w:numPr>
+      </w:pPr>
+      <w:r>
+        <w:t>Recursive typing and the Mu operator, the use of the dot operator in this context</w:t>
+      </w:r>
+    </w:p>
+    <w:p>
+      <w:pPr>
+        <w:pStyle w:val="ListParagraph"/>
+        <w:numPr>
+          <w:ilvl w:val="0"/>
+          <w:numId w:val="1"/>
+        </w:numPr>
+      </w:pPr>
+      <w:r>
+        <w:t xml:space="preserve">Chapter 4 </w:t>
+      </w:r>
+      <w:r>
+        <w:sym w:font="Wingdings" w:char="F0E0"/>
+      </w:r>
+      <w:r>
+        <w:t xml:space="preserve"> Lattice Theory</w:t>
+      </w:r>
+    </w:p>
+    <w:p>
+      <w:pPr>
+        <w:pStyle w:val="ListParagraph"/>
+        <w:numPr>
+          <w:ilvl w:val="1"/>
+          <w:numId w:val="1"/>
+        </w:numPr>
+      </w:pPr>
+      <w:r>
+        <w:t>Main Idea</w:t>
+      </w:r>
+    </w:p>
+    <w:p>
+      <w:pPr>
+        <w:pStyle w:val="ListParagraph"/>
+        <w:numPr>
+          <w:ilvl w:val="1"/>
+          <w:numId w:val="1"/>
+        </w:numPr>
+      </w:pPr>
+      <w:r>
+        <w:t>Section Ideas</w:t>
+      </w:r>
+    </w:p>
+    <w:p>
+      <w:pPr>
+        <w:pStyle w:val="ListParagraph"/>
+        <w:numPr>
+          <w:ilvl w:val="1"/>
+          <w:numId w:val="1"/>
+        </w:numPr>
+      </w:pPr>
+      <w:r>
+        <w:t>Examples for Mastery</w:t>
+      </w:r>
+    </w:p>
+    <w:p>
+      <w:pPr>
+        <w:pStyle w:val="ListParagraph"/>
+        <w:numPr>
+          <w:ilvl w:val="1"/>
+          <w:numId w:val="1"/>
+        </w:numPr>
+      </w:pPr>
+      <w:r>
+        <w:t>Remaining Questions about Material</w:t>
+      </w:r>
+    </w:p>
+    <w:p>
+      <w:pPr>
+        <w:pStyle w:val="ListParagraph"/>
+        <w:numPr>
+          <w:ilvl w:val="0"/>
+          <w:numId w:val="1"/>
+        </w:numPr>
+      </w:pPr>
+      <w:r>
+        <w:t xml:space="preserve">Chapter 5 </w:t>
+      </w:r>
+      <w:r>
+        <w:sym w:font="Wingdings" w:char="F0E0"/>
+      </w:r>
+      <w:r>
+        <w:t xml:space="preserve"> Dataflow Analysis with Monotone Frameworks</w:t>
+      </w:r>
+    </w:p>
+    <w:p>
+      <w:pPr>
+        <w:pStyle w:val="ListParagraph"/>
+        <w:numPr>
+          <w:ilvl w:val="1"/>
+          <w:numId w:val="1"/>
+        </w:numPr>
+      </w:pPr>
+      <w:r>
+        <w:t>Main Idea</w:t>
+      </w:r>
+    </w:p>
+    <w:p>
+      <w:pPr>
+        <w:pStyle w:val="ListParagraph"/>
+        <w:numPr>
+          <w:ilvl w:val="1"/>
+          <w:numId w:val="1"/>
+        </w:numPr>
+      </w:pPr>
+      <w:r>
+        <w:t>Section Ideas</w:t>
+      </w:r>
+    </w:p>
+    <w:p>
+      <w:pPr>
+        <w:pStyle w:val="ListParagraph"/>
+        <w:numPr>
+          <w:ilvl w:val="1"/>
+          <w:numId w:val="1"/>
+        </w:numPr>
+      </w:pPr>
+      <w:r>
+        <w:t>Examples for Mastery</w:t>
+      </w:r>
+    </w:p>
+    <w:p>
+      <w:pPr>
+        <w:pStyle w:val="ListParagraph"/>
+        <w:numPr>
+          <w:ilvl w:val="1"/>
+          <w:numId w:val="1"/>
+        </w:numPr>
+      </w:pPr>
+      <w:r>
+        <w:t>Remaining Questions about Material</w:t>
+      </w:r>
+    </w:p>
+    <w:p>
+      <w:pPr>
+        <w:pStyle w:val="ListParagraph"/>
+        <w:numPr>
+          <w:ilvl w:val="0"/>
+          <w:numId w:val="1"/>
+        </w:numPr>
+      </w:pPr>
+      <w:r>
+        <w:t xml:space="preserve">Chapter 6 </w:t>
+      </w:r>
+      <w:r>
+        <w:sym w:font="Wingdings" w:char="F0E0"/>
+      </w:r>
+      <w:r>
+        <w:t>Widening</w:t>
+      </w:r>
+    </w:p>
+    <w:p>
+      <w:pPr>
+        <w:pStyle w:val="ListParagraph"/>
+        <w:numPr>
+          <w:ilvl w:val="1"/>
+          <w:numId w:val="1"/>
+        </w:numPr>
+      </w:pPr>
+      <w:r>
+        <w:t>Main Idea</w:t>
+      </w:r>
+    </w:p>
+    <w:p>
+      <w:pPr>
+        <w:pStyle w:val="ListParagraph"/>
+        <w:numPr>
+          <w:ilvl w:val="1"/>
+          <w:numId w:val="1"/>
+        </w:numPr>
+      </w:pPr>
+      <w:r>
+        <w:t>Section Ideas</w:t>
+      </w:r>
+    </w:p>
+    <w:p>
+      <w:pPr>
+        <w:pStyle w:val="ListParagraph"/>
+        <w:numPr>
+          <w:ilvl w:val="1"/>
+          <w:numId w:val="1"/>
+        </w:numPr>
+      </w:pPr>
+      <w:r>
+        <w:t>Examples for Mastery</w:t>
+      </w:r>
+    </w:p>
+    <w:p>
+      <w:pPr>
+        <w:pStyle w:val="ListParagraph"/>
+        <w:numPr>
+          <w:ilvl w:val="1"/>
+          <w:numId w:val="1"/>
+        </w:numPr>
+      </w:pPr>
+      <w:r>
+        <w:t>Remaining Questions about Material</w:t>
+      </w:r>
+    </w:p>
+    <w:p>
+      <w:pPr>
+        <w:pStyle w:val="ListParagraph"/>
+        <w:numPr>
+          <w:ilvl w:val="0"/>
+          <w:numId w:val="1"/>
+        </w:numPr>
+      </w:pPr>
+      <w:r>
+        <w:t xml:space="preserve">Chapter 7 </w:t>
+      </w:r>
+      <w:r>
+        <w:sym w:font="Wingdings" w:char="F0E0"/>
+      </w:r>
+      <w:r>
+        <w:t xml:space="preserve"> Path Sensitivity and Relational Analysis</w:t>
+      </w:r>
+    </w:p>
+    <w:p>
+      <w:pPr>
+        <w:pStyle w:val="ListParagraph"/>
+        <w:numPr>
+          <w:ilvl w:val="1"/>
+          <w:numId w:val="1"/>
+        </w:numPr>
+      </w:pPr>
+      <w:r>
+        <w:t>Main Idea</w:t>
+      </w:r>
+    </w:p>
+    <w:p>
+      <w:pPr>
+        <w:pStyle w:val="ListParagraph"/>
+        <w:numPr>
+          <w:ilvl w:val="1"/>
+          <w:numId w:val="1"/>
+        </w:numPr>
+      </w:pPr>
+      <w:r>
+        <w:t>Section Ideas</w:t>
+      </w:r>
+    </w:p>
+    <w:p>
+      <w:pPr>
+        <w:pStyle w:val="ListParagraph"/>
+        <w:numPr>
+          <w:ilvl w:val="1"/>
+          <w:numId w:val="1"/>
+        </w:numPr>
+      </w:pPr>
+      <w:r>
+        <w:t>Examples for Mastery</w:t>
+      </w:r>
+    </w:p>
+    <w:p>
+      <w:pPr>
+        <w:pStyle w:val="ListParagraph"/>
+        <w:numPr>
+          <w:ilvl w:val="1"/>
+          <w:numId w:val="1"/>
+        </w:numPr>
+      </w:pPr>
+      <w:r>
+        <w:t>Remaining Questions about Material</w:t>
+      </w:r>
+    </w:p>
+    <w:p>
+      <w:pPr>
+        <w:pStyle w:val="ListParagraph"/>
+        <w:numPr>
+          <w:ilvl w:val="0"/>
+          <w:numId w:val="1"/>
+        </w:numPr>
+      </w:pPr>
+      <w:r>
+        <w:t xml:space="preserve">Chapter 8 </w:t>
+      </w:r>
+      <w:r>
+        <w:sym w:font="Wingdings" w:char="F0E0"/>
       </w:r>
       <w:r>
         <w:t xml:space="preserve"> </w:t>
       </w:r>
+      <w:proofErr w:type="spellStart"/>
+      <w:r>
+        <w:t>Interprocedural</w:t>
+      </w:r>
+      <w:proofErr w:type="spellEnd"/>
+      <w:r>
+        <w:t xml:space="preserve"> Analysis</w:t>
+      </w:r>
+    </w:p>
+    <w:p>
+      <w:pPr>
+        <w:pStyle w:val="ListParagraph"/>
+        <w:numPr>
+          <w:ilvl w:val="1"/>
+          <w:numId w:val="1"/>
+        </w:numPr>
+      </w:pPr>
+      <w:r>
+        <w:t>Main Idea</w:t>
+      </w:r>
+    </w:p>
+    <w:p>
+      <w:pPr>
+        <w:pStyle w:val="ListParagraph"/>
+        <w:numPr>
+          <w:ilvl w:val="1"/>
+          <w:numId w:val="1"/>
+        </w:numPr>
+      </w:pPr>
+      <w:r>
+        <w:t>Section Ideas</w:t>
+      </w:r>
+    </w:p>
+    <w:p>
+      <w:pPr>
+        <w:pStyle w:val="ListParagraph"/>
+        <w:numPr>
+          <w:ilvl w:val="1"/>
+          <w:numId w:val="1"/>
+        </w:numPr>
+      </w:pPr>
+      <w:r>
+        <w:t>Examples for Mastery</w:t>
+      </w:r>
+    </w:p>
+    <w:p>
+      <w:pPr>
+        <w:pStyle w:val="ListParagraph"/>
+        <w:numPr>
+          <w:ilvl w:val="1"/>
+          <w:numId w:val="1"/>
+        </w:numPr>
+      </w:pPr>
+      <w:r>
+        <w:t>Remaining Questions about Material</w:t>
+      </w:r>
+    </w:p>
+    <w:p>
+      <w:pPr>
+        <w:pStyle w:val="ListParagraph"/>
+        <w:numPr>
+          <w:ilvl w:val="0"/>
+          <w:numId w:val="1"/>
+        </w:numPr>
+      </w:pPr>
+      <w:r>
+        <w:t xml:space="preserve">Chapter 9 </w:t>
+      </w:r>
       <w:r>
         <w:sym w:font="Wingdings" w:char="F0E0"/>
       </w:r>
       <w:r>
-        <w:t xml:space="preserve"> Type Analysis</w:t>
+        <w:t xml:space="preserve"> Control Flow Analysis</w:t>
       </w:r>
     </w:p>
     <w:p>
@@ -1071,13 +1777,13 @@
         </w:numPr>
       </w:pPr>
       <w:r>
-        <w:t xml:space="preserve">Chapter 4 </w:t>
+        <w:t xml:space="preserve">Chapter 10 </w:t>
       </w:r>
       <w:r>
         <w:sym w:font="Wingdings" w:char="F0E0"/>
       </w:r>
       <w:r>
-        <w:t xml:space="preserve"> Lattice Theory</w:t>
+        <w:t xml:space="preserve"> Pointer Analysis</w:t>
       </w:r>
     </w:p>
     <w:p>
@@ -1137,403 +1843,7 @@
         </w:numPr>
       </w:pPr>
       <w:r>
-        <w:t xml:space="preserve">Chapter 5 </w:t>
-      </w:r>
-      <w:r>
-        <w:sym w:font="Wingdings" w:char="F0E0"/>
-      </w:r>
-      <w:r>
-        <w:t xml:space="preserve"> Dataflow Analysis with Monotone Frameworks</w:t>
-      </w:r>
-    </w:p>
-    <w:p>
-      <w:pPr>
-        <w:pStyle w:val="ListParagraph"/>
-        <w:numPr>
-          <w:ilvl w:val="1"/>
-          <w:numId w:val="1"/>
-        </w:numPr>
-      </w:pPr>
-      <w:r>
-        <w:t>Main Idea</w:t>
-      </w:r>
-    </w:p>
-    <w:p>
-      <w:pPr>
-        <w:pStyle w:val="ListParagraph"/>
-        <w:numPr>
-          <w:ilvl w:val="1"/>
-          <w:numId w:val="1"/>
-        </w:numPr>
-      </w:pPr>
-      <w:r>
-        <w:t>Section Ideas</w:t>
-      </w:r>
-    </w:p>
-    <w:p>
-      <w:pPr>
-        <w:pStyle w:val="ListParagraph"/>
-        <w:numPr>
-          <w:ilvl w:val="1"/>
-          <w:numId w:val="1"/>
-        </w:numPr>
-      </w:pPr>
-      <w:r>
-        <w:t>Examples for Mastery</w:t>
-      </w:r>
-    </w:p>
-    <w:p>
-      <w:pPr>
-        <w:pStyle w:val="ListParagraph"/>
-        <w:numPr>
-          <w:ilvl w:val="1"/>
-          <w:numId w:val="1"/>
-        </w:numPr>
-      </w:pPr>
-      <w:r>
-        <w:t>Remaining Questions about Material</w:t>
-      </w:r>
-    </w:p>
-    <w:p>
-      <w:pPr>
-        <w:pStyle w:val="ListParagraph"/>
-        <w:numPr>
-          <w:ilvl w:val="0"/>
-          <w:numId w:val="1"/>
-        </w:numPr>
-      </w:pPr>
-      <w:r>
-        <w:t xml:space="preserve">Chapter 6 </w:t>
-      </w:r>
-      <w:r>
-        <w:sym w:font="Wingdings" w:char="F0E0"/>
-      </w:r>
-      <w:r>
-        <w:t>Widening</w:t>
-      </w:r>
-    </w:p>
-    <w:p>
-      <w:pPr>
-        <w:pStyle w:val="ListParagraph"/>
-        <w:numPr>
-          <w:ilvl w:val="1"/>
-          <w:numId w:val="1"/>
-        </w:numPr>
-      </w:pPr>
-      <w:r>
-        <w:t>Main Idea</w:t>
-      </w:r>
-    </w:p>
-    <w:p>
-      <w:pPr>
-        <w:pStyle w:val="ListParagraph"/>
-        <w:numPr>
-          <w:ilvl w:val="1"/>
-          <w:numId w:val="1"/>
-        </w:numPr>
-      </w:pPr>
-      <w:r>
-        <w:t>Section Ideas</w:t>
-      </w:r>
-    </w:p>
-    <w:p>
-      <w:pPr>
-        <w:pStyle w:val="ListParagraph"/>
-        <w:numPr>
-          <w:ilvl w:val="1"/>
-          <w:numId w:val="1"/>
-        </w:numPr>
-      </w:pPr>
-      <w:r>
-        <w:t>Examples for Mastery</w:t>
-      </w:r>
-    </w:p>
-    <w:p>
-      <w:pPr>
-        <w:pStyle w:val="ListParagraph"/>
-        <w:numPr>
-          <w:ilvl w:val="1"/>
-          <w:numId w:val="1"/>
-        </w:numPr>
-      </w:pPr>
-      <w:r>
-        <w:t>Remaining Questions about Material</w:t>
-      </w:r>
-    </w:p>
-    <w:p>
-      <w:pPr>
-        <w:pStyle w:val="ListParagraph"/>
-        <w:numPr>
-          <w:ilvl w:val="0"/>
-          <w:numId w:val="1"/>
-        </w:numPr>
-      </w:pPr>
-      <w:r>
         <w:lastRenderedPageBreak/>
-        <w:t xml:space="preserve">Chapter 7 </w:t>
-      </w:r>
-      <w:r>
-        <w:sym w:font="Wingdings" w:char="F0E0"/>
-      </w:r>
-      <w:r>
-        <w:t xml:space="preserve"> Path Sensitivity and Relational Analysis</w:t>
-      </w:r>
-    </w:p>
-    <w:p>
-      <w:pPr>
-        <w:pStyle w:val="ListParagraph"/>
-        <w:numPr>
-          <w:ilvl w:val="1"/>
-          <w:numId w:val="1"/>
-        </w:numPr>
-      </w:pPr>
-      <w:r>
-        <w:t>Main Idea</w:t>
-      </w:r>
-    </w:p>
-    <w:p>
-      <w:pPr>
-        <w:pStyle w:val="ListParagraph"/>
-        <w:numPr>
-          <w:ilvl w:val="1"/>
-          <w:numId w:val="1"/>
-        </w:numPr>
-      </w:pPr>
-      <w:r>
-        <w:t>Section Ideas</w:t>
-      </w:r>
-    </w:p>
-    <w:p>
-      <w:pPr>
-        <w:pStyle w:val="ListParagraph"/>
-        <w:numPr>
-          <w:ilvl w:val="1"/>
-          <w:numId w:val="1"/>
-        </w:numPr>
-      </w:pPr>
-      <w:r>
-        <w:t>Examples for Mastery</w:t>
-      </w:r>
-    </w:p>
-    <w:p>
-      <w:pPr>
-        <w:pStyle w:val="ListParagraph"/>
-        <w:numPr>
-          <w:ilvl w:val="1"/>
-          <w:numId w:val="1"/>
-        </w:numPr>
-      </w:pPr>
-      <w:r>
-        <w:t>Remaining Questions about Material</w:t>
-      </w:r>
-    </w:p>
-    <w:p>
-      <w:pPr>
-        <w:pStyle w:val="ListParagraph"/>
-        <w:numPr>
-          <w:ilvl w:val="0"/>
-          <w:numId w:val="1"/>
-        </w:numPr>
-      </w:pPr>
-      <w:r>
-        <w:t xml:space="preserve">Chapter 8 </w:t>
-      </w:r>
-      <w:r>
-        <w:sym w:font="Wingdings" w:char="F0E0"/>
-      </w:r>
-      <w:r>
-        <w:t xml:space="preserve"> Interprocedural Analysis</w:t>
-      </w:r>
-    </w:p>
-    <w:p>
-      <w:pPr>
-        <w:pStyle w:val="ListParagraph"/>
-        <w:numPr>
-          <w:ilvl w:val="1"/>
-          <w:numId w:val="1"/>
-        </w:numPr>
-      </w:pPr>
-      <w:r>
-        <w:t>Main Idea</w:t>
-      </w:r>
-    </w:p>
-    <w:p>
-      <w:pPr>
-        <w:pStyle w:val="ListParagraph"/>
-        <w:numPr>
-          <w:ilvl w:val="1"/>
-          <w:numId w:val="1"/>
-        </w:numPr>
-      </w:pPr>
-      <w:r>
-        <w:t>Section Ideas</w:t>
-      </w:r>
-    </w:p>
-    <w:p>
-      <w:pPr>
-        <w:pStyle w:val="ListParagraph"/>
-        <w:numPr>
-          <w:ilvl w:val="1"/>
-          <w:numId w:val="1"/>
-        </w:numPr>
-      </w:pPr>
-      <w:r>
-        <w:t>Examples for Mastery</w:t>
-      </w:r>
-    </w:p>
-    <w:p>
-      <w:pPr>
-        <w:pStyle w:val="ListParagraph"/>
-        <w:numPr>
-          <w:ilvl w:val="1"/>
-          <w:numId w:val="1"/>
-        </w:numPr>
-      </w:pPr>
-      <w:r>
-        <w:t>Remaining Questions about Material</w:t>
-      </w:r>
-    </w:p>
-    <w:p>
-      <w:pPr>
-        <w:pStyle w:val="ListParagraph"/>
-        <w:numPr>
-          <w:ilvl w:val="0"/>
-          <w:numId w:val="1"/>
-        </w:numPr>
-      </w:pPr>
-      <w:r>
-        <w:t xml:space="preserve">Chapter 9 </w:t>
-      </w:r>
-      <w:r>
-        <w:sym w:font="Wingdings" w:char="F0E0"/>
-      </w:r>
-      <w:r>
-        <w:t xml:space="preserve"> Control Flow Analysis</w:t>
-      </w:r>
-    </w:p>
-    <w:p>
-      <w:pPr>
-        <w:pStyle w:val="ListParagraph"/>
-        <w:numPr>
-          <w:ilvl w:val="1"/>
-          <w:numId w:val="1"/>
-        </w:numPr>
-      </w:pPr>
-      <w:r>
-        <w:t>Main Idea</w:t>
-      </w:r>
-    </w:p>
-    <w:p>
-      <w:pPr>
-        <w:pStyle w:val="ListParagraph"/>
-        <w:numPr>
-          <w:ilvl w:val="1"/>
-          <w:numId w:val="1"/>
-        </w:numPr>
-      </w:pPr>
-      <w:r>
-        <w:t>Section Ideas</w:t>
-      </w:r>
-    </w:p>
-    <w:p>
-      <w:pPr>
-        <w:pStyle w:val="ListParagraph"/>
-        <w:numPr>
-          <w:ilvl w:val="1"/>
-          <w:numId w:val="1"/>
-        </w:numPr>
-      </w:pPr>
-      <w:r>
-        <w:t>Examples for Mastery</w:t>
-      </w:r>
-    </w:p>
-    <w:p>
-      <w:pPr>
-        <w:pStyle w:val="ListParagraph"/>
-        <w:numPr>
-          <w:ilvl w:val="1"/>
-          <w:numId w:val="1"/>
-        </w:numPr>
-      </w:pPr>
-      <w:r>
-        <w:t>Remaining Questions about Material</w:t>
-      </w:r>
-    </w:p>
-    <w:p>
-      <w:pPr>
-        <w:pStyle w:val="ListParagraph"/>
-        <w:numPr>
-          <w:ilvl w:val="0"/>
-          <w:numId w:val="1"/>
-        </w:numPr>
-      </w:pPr>
-      <w:r>
-        <w:t xml:space="preserve">Chapter 10 </w:t>
-      </w:r>
-      <w:r>
-        <w:sym w:font="Wingdings" w:char="F0E0"/>
-      </w:r>
-      <w:r>
-        <w:t xml:space="preserve"> Pointer Analysis</w:t>
-      </w:r>
-    </w:p>
-    <w:p>
-      <w:pPr>
-        <w:pStyle w:val="ListParagraph"/>
-        <w:numPr>
-          <w:ilvl w:val="1"/>
-          <w:numId w:val="1"/>
-        </w:numPr>
-      </w:pPr>
-      <w:r>
-        <w:t>Main Idea</w:t>
-      </w:r>
-    </w:p>
-    <w:p>
-      <w:pPr>
-        <w:pStyle w:val="ListParagraph"/>
-        <w:numPr>
-          <w:ilvl w:val="1"/>
-          <w:numId w:val="1"/>
-        </w:numPr>
-      </w:pPr>
-      <w:r>
-        <w:t>Section Ideas</w:t>
-      </w:r>
-    </w:p>
-    <w:p>
-      <w:pPr>
-        <w:pStyle w:val="ListParagraph"/>
-        <w:numPr>
-          <w:ilvl w:val="1"/>
-          <w:numId w:val="1"/>
-        </w:numPr>
-      </w:pPr>
-      <w:r>
-        <w:t>Examples for Mastery</w:t>
-      </w:r>
-    </w:p>
-    <w:p>
-      <w:pPr>
-        <w:pStyle w:val="ListParagraph"/>
-        <w:numPr>
-          <w:ilvl w:val="1"/>
-          <w:numId w:val="1"/>
-        </w:numPr>
-      </w:pPr>
-      <w:r>
-        <w:t>Remaining Questions about Material</w:t>
-      </w:r>
-    </w:p>
-    <w:p>
-      <w:pPr>
-        <w:pStyle w:val="ListParagraph"/>
-        <w:numPr>
-          <w:ilvl w:val="0"/>
-          <w:numId w:val="1"/>
-        </w:numPr>
-      </w:pPr>
-      <w:r>
         <w:t xml:space="preserve">Chapter 11 </w:t>
       </w:r>
       <w:r>
@@ -1652,7 +1962,7 @@
         <w:ind w:left="3600" w:hanging="360"/>
       </w:pPr>
     </w:lvl>
-    <w:lvl w:ilvl="5" w:tplc="0409001B" w:tentative="1">
+    <w:lvl w:ilvl="5" w:tplc="0409001B">
       <w:start w:val="1"/>
       <w:numFmt w:val="lowerRoman"/>
       <w:lvlText w:val="%6."/>

</xml_diff>

<commit_message>
beginning of type analysis on sample eBPF
</commit_message>
<xml_diff>
--- a/eBPF Info and Documents/Textbooks/Static Program Analysis Book Outline.docx
+++ b/eBPF Info and Documents/Textbooks/Static Program Analysis Book Outline.docx
@@ -2550,6 +2550,130 @@
       <w:pPr>
         <w:pStyle w:val="ListParagraph"/>
         <w:numPr>
+          <w:ilvl w:val="2"/>
+          <w:numId w:val="1"/>
+        </w:numPr>
+      </w:pPr>
+      <w:r>
+        <w:t xml:space="preserve">We can represent </w:t>
+      </w:r>
+      <w:r>
+        <w:t xml:space="preserve">a program with a CFG and a finite height lattice describing the abstract info we want to assign to the nodes of the </w:t>
+      </w:r>
+      <w:proofErr w:type="spellStart"/>
+      <w:r>
+        <w:t>cfg</w:t>
+      </w:r>
+      <w:proofErr w:type="spellEnd"/>
+    </w:p>
+    <w:p>
+      <w:pPr>
+        <w:pStyle w:val="ListParagraph"/>
+        <w:numPr>
+          <w:ilvl w:val="2"/>
+          <w:numId w:val="1"/>
+        </w:numPr>
+      </w:pPr>
+      <w:r>
+        <w:t xml:space="preserve">Every </w:t>
+      </w:r>
+      <w:proofErr w:type="spellStart"/>
+      <w:r>
+        <w:t>cfg</w:t>
+      </w:r>
+      <w:proofErr w:type="spellEnd"/>
+      <w:r>
+        <w:t xml:space="preserve"> node gets assigned a variable which will range over the lattice</w:t>
+      </w:r>
+    </w:p>
+    <w:p>
+      <w:pPr>
+        <w:pStyle w:val="ListParagraph"/>
+        <w:numPr>
+          <w:ilvl w:val="2"/>
+          <w:numId w:val="1"/>
+        </w:numPr>
+      </w:pPr>
+      <w:r>
+        <w:t>We relate nodes to other nodes depending on program construction</w:t>
+      </w:r>
+    </w:p>
+    <w:p>
+      <w:pPr>
+        <w:pStyle w:val="ListParagraph"/>
+        <w:numPr>
+          <w:ilvl w:val="3"/>
+          <w:numId w:val="1"/>
+        </w:numPr>
+      </w:pPr>
+      <w:r>
+        <w:t xml:space="preserve">Sometimes we need to relate via </w:t>
+      </w:r>
+      <w:proofErr w:type="spellStart"/>
+      <w:r>
+        <w:t>pred</w:t>
+      </w:r>
+      <w:proofErr w:type="spellEnd"/>
+      <w:r>
+        <w:t xml:space="preserve"> nodes, sometimes </w:t>
+      </w:r>
+      <w:proofErr w:type="spellStart"/>
+      <w:r>
+        <w:t>succ</w:t>
+      </w:r>
+      <w:proofErr w:type="spellEnd"/>
+      <w:r>
+        <w:t xml:space="preserve"> nodes</w:t>
+      </w:r>
+    </w:p>
+    <w:p>
+      <w:pPr>
+        <w:pStyle w:val="ListParagraph"/>
+        <w:numPr>
+          <w:ilvl w:val="2"/>
+          <w:numId w:val="1"/>
+        </w:numPr>
+      </w:pPr>
+      <w:r>
+        <w:t>If the functions we set up to relate nodes to lattice are all monotone, we can use the fixed point algo to compute a unique least solution</w:t>
+      </w:r>
+    </w:p>
+    <w:p>
+      <w:pPr>
+        <w:pStyle w:val="ListParagraph"/>
+        <w:numPr>
+          <w:ilvl w:val="2"/>
+          <w:numId w:val="1"/>
+        </w:numPr>
+      </w:pPr>
+      <w:r>
+        <w:t>Analysis is considered sound if all solutions to the constraints correspond to correct info</w:t>
+      </w:r>
+    </w:p>
+    <w:p>
+      <w:pPr>
+        <w:pStyle w:val="ListParagraph"/>
+        <w:numPr>
+          <w:ilvl w:val="3"/>
+          <w:numId w:val="1"/>
+        </w:numPr>
+      </w:pPr>
+      <w:r>
+        <w:t>Could be imprecise, but is not wrong (</w:t>
+      </w:r>
+      <w:proofErr w:type="spellStart"/>
+      <w:r>
+        <w:t>ie</w:t>
+      </w:r>
+      <w:proofErr w:type="spellEnd"/>
+      <w:r>
+        <w:t>, a node (a = 5) is positive, or any, but never defined as negative in our sign analysis</w:t>
+      </w:r>
+    </w:p>
+    <w:p>
+      <w:pPr>
+        <w:pStyle w:val="ListParagraph"/>
+        <w:numPr>
           <w:ilvl w:val="1"/>
           <w:numId w:val="1"/>
         </w:numPr>
@@ -2562,6 +2686,59 @@
       <w:pPr>
         <w:pStyle w:val="ListParagraph"/>
         <w:numPr>
+          <w:ilvl w:val="2"/>
+          <w:numId w:val="1"/>
+        </w:numPr>
+      </w:pPr>
+      <w:r>
+        <w:t>Sign Analysis Revisited</w:t>
+      </w:r>
+    </w:p>
+    <w:p>
+      <w:pPr>
+        <w:pStyle w:val="ListParagraph"/>
+        <w:numPr>
+          <w:ilvl w:val="3"/>
+          <w:numId w:val="1"/>
+        </w:numPr>
+      </w:pPr>
+      <w:r>
+        <w:t xml:space="preserve">Using Sign lattice, we want to attach </w:t>
+      </w:r>
+      <w:proofErr w:type="gramStart"/>
+      <w:r>
+        <w:t>a</w:t>
+      </w:r>
+      <w:proofErr w:type="gramEnd"/>
+      <w:r>
+        <w:t xml:space="preserve"> abstract value to each program variable, so we define a map lattice that takes the set of program vars and maps it onto the sign lattice</w:t>
+      </w:r>
+    </w:p>
+    <w:p>
+      <w:pPr>
+        <w:pStyle w:val="ListParagraph"/>
+        <w:numPr>
+          <w:ilvl w:val="3"/>
+          <w:numId w:val="1"/>
+        </w:numPr>
+      </w:pPr>
+      <w:r>
+        <w:t>Join function for this example</w:t>
+      </w:r>
+    </w:p>
+    <w:p>
+      <w:pPr>
+        <w:pStyle w:val="ListParagraph"/>
+        <w:numPr>
+          <w:ilvl w:val="4"/>
+          <w:numId w:val="1"/>
+        </w:numPr>
+      </w:pPr>
+    </w:p>
+    <w:p>
+      <w:pPr>
+        <w:pStyle w:val="ListParagraph"/>
+        <w:numPr>
           <w:ilvl w:val="1"/>
           <w:numId w:val="1"/>
         </w:numPr>
@@ -2574,6 +2751,73 @@
       <w:pPr>
         <w:pStyle w:val="ListParagraph"/>
         <w:numPr>
+          <w:ilvl w:val="2"/>
+          <w:numId w:val="1"/>
+        </w:numPr>
+      </w:pPr>
+      <w:r>
+        <w:t>5.8</w:t>
+      </w:r>
+    </w:p>
+    <w:p>
+      <w:pPr>
+        <w:pStyle w:val="ListParagraph"/>
+        <w:numPr>
+          <w:ilvl w:val="3"/>
+          <w:numId w:val="1"/>
+        </w:numPr>
+      </w:pPr>
+      <w:r>
+        <w:t xml:space="preserve">(2&gt;0) == 1 </w:t>
+      </w:r>
+      <w:r>
+        <w:sym w:font="Wingdings" w:char="F0E0"/>
+      </w:r>
+      <w:r>
+        <w:t xml:space="preserve"> [(2&gt;0)] == 1 since op</w:t>
+      </w:r>
+      <w:proofErr w:type="gramStart"/>
+      <w:r>
+        <w:t>&gt;(</w:t>
+      </w:r>
+      <w:proofErr w:type="gramEnd"/>
+      <w:r>
+        <w:t xml:space="preserve">+,0) is 1, and 1 == 1 evals to 1 as the final </w:t>
+      </w:r>
+      <w:proofErr w:type="spellStart"/>
+      <w:r>
+        <w:t>ans</w:t>
+      </w:r>
+      <w:proofErr w:type="spellEnd"/>
+    </w:p>
+    <w:p>
+      <w:pPr>
+        <w:pStyle w:val="ListParagraph"/>
+        <w:numPr>
+          <w:ilvl w:val="3"/>
+          <w:numId w:val="1"/>
+        </w:numPr>
+      </w:pPr>
+      <w:r>
+        <w:t>X-x would eval to -0</w:t>
+      </w:r>
+    </w:p>
+    <w:p>
+      <w:pPr>
+        <w:pStyle w:val="ListParagraph"/>
+        <w:numPr>
+          <w:ilvl w:val="3"/>
+          <w:numId w:val="1"/>
+        </w:numPr>
+      </w:pPr>
+      <w:r>
+        <w:t>½ would eval to +0</w:t>
+      </w:r>
+    </w:p>
+    <w:p>
+      <w:pPr>
+        <w:pStyle w:val="ListParagraph"/>
+        <w:numPr>
           <w:ilvl w:val="1"/>
           <w:numId w:val="1"/>
         </w:numPr>
@@ -2797,6 +3041,7 @@
         </w:numPr>
       </w:pPr>
       <w:r>
+        <w:lastRenderedPageBreak/>
         <w:t xml:space="preserve">Chapter 9 </w:t>
       </w:r>
       <w:r>

</xml_diff>